<commit_message>
Version final del documento Memoria
</commit_message>
<xml_diff>
--- a/Memoria.docx
+++ b/Memoria.docx
@@ -4,8 +4,6 @@
   <w:body>
     <w:p>
       <w:bookmarkStart w:id="0" w:name="_Toc459888455"/>
-      <w:bookmarkStart w:id="1" w:name="_GoBack"/>
-      <w:bookmarkEnd w:id="1"/>
     </w:p>
     <w:p/>
     <w:p/>
@@ -216,6 +214,9 @@
     <w:p/>
     <w:sdt>
       <w:sdtPr>
+        <w:rPr>
+          <w:noProof w:val="0"/>
+        </w:rPr>
         <w:id w:val="1619416622"/>
         <w:docPartObj>
           <w:docPartGallery w:val="Table of Contents"/>
@@ -226,7 +227,6 @@
         <w:rPr>
           <w:b/>
           <w:bCs/>
-          <w:noProof w:val="0"/>
         </w:rPr>
       </w:sdtEndPr>
       <w:sdtContent>
@@ -752,7 +752,7 @@
       <w:pPr>
         <w:pStyle w:val="TituloApartado1"/>
       </w:pPr>
-      <w:bookmarkStart w:id="2" w:name="_Toc67302700"/>
+      <w:bookmarkStart w:id="1" w:name="_Toc67302700"/>
       <w:r>
         <w:lastRenderedPageBreak/>
         <w:t>Definición</w:t>
@@ -760,7 +760,7 @@
       <w:r>
         <w:t xml:space="preserve"> del problema</w:t>
       </w:r>
-      <w:bookmarkEnd w:id="2"/>
+      <w:bookmarkEnd w:id="1"/>
     </w:p>
     <w:p>
       <w:pPr>
@@ -1121,11 +1121,11 @@
       <w:pPr>
         <w:pStyle w:val="TituloApartado1"/>
       </w:pPr>
-      <w:bookmarkStart w:id="3" w:name="_Toc67302701"/>
+      <w:bookmarkStart w:id="2" w:name="_Toc67302701"/>
       <w:r>
         <w:t>Justificación del uso de Blockchain</w:t>
       </w:r>
-      <w:bookmarkEnd w:id="3"/>
+      <w:bookmarkEnd w:id="2"/>
     </w:p>
     <w:p>
       <w:pPr>
@@ -1223,7 +1223,19 @@
         <w:rPr>
           <w:lang w:val="es-CO"/>
         </w:rPr>
-        <w:t xml:space="preserve"> contenida una aplicación blockchain no pueda ser alterada, lo que deriva en que los datos y las operaciones no se puedan corromper. Esto genera confianza en dichas operaciones para los diferentes actores que </w:t>
+        <w:t xml:space="preserve"> contenida</w:t>
+      </w:r>
+      <w:r>
+        <w:rPr>
+          <w:lang w:val="es-CO"/>
+        </w:rPr>
+        <w:t xml:space="preserve"> en</w:t>
+      </w:r>
+      <w:r>
+        <w:rPr>
+          <w:lang w:val="es-CO"/>
+        </w:rPr>
+        <w:t xml:space="preserve"> una aplicación blockchain no pueda ser alterada, lo que deriva en que los datos y las operaciones no se puedan corromper. Esto genera confianza en dichas operaciones para los diferentes actores que </w:t>
       </w:r>
       <w:r>
         <w:rPr>
@@ -1843,11 +1855,11 @@
       <w:pPr>
         <w:pStyle w:val="TituloApartado1"/>
       </w:pPr>
-      <w:bookmarkStart w:id="4" w:name="_Toc67302702"/>
+      <w:bookmarkStart w:id="3" w:name="_Toc67302702"/>
       <w:r>
         <w:t>Análisis y modelo del sistema</w:t>
       </w:r>
-      <w:bookmarkEnd w:id="4"/>
+      <w:bookmarkEnd w:id="3"/>
     </w:p>
     <w:p>
       <w:pPr>
@@ -2023,7 +2035,13 @@
         <w:t>interacción</w:t>
       </w:r>
       <w:r>
-        <w:t xml:space="preserve"> entre los distintos nodos, y sus componentes. Los nodos a </w:t>
+        <w:t xml:space="preserve"> entre los distintos nodos, y sus componentes. Los nodos </w:t>
+      </w:r>
+      <w:r>
+        <w:t>que</w:t>
+      </w:r>
+      <w:r>
+        <w:t xml:space="preserve"> </w:t>
       </w:r>
       <w:r>
         <w:t>interactúan</w:t>
@@ -2105,7 +2123,19 @@
         <w:t>más</w:t>
       </w:r>
       <w:r>
-        <w:t xml:space="preserve"> claro puede en el contrato BaseDronParcela que implementa funcionalidades que son compartidas entre los contratos Dron.sol y Parcela.sol</w:t>
+        <w:t xml:space="preserve"> claro puede</w:t>
+      </w:r>
+      <w:r>
+        <w:t xml:space="preserve"> encontrarse</w:t>
+      </w:r>
+      <w:r>
+        <w:t xml:space="preserve"> en el contrato BaseDronParcela</w:t>
+      </w:r>
+      <w:r>
+        <w:t>.sol</w:t>
+      </w:r>
+      <w:r>
+        <w:t xml:space="preserve"> que implementa funcionalidades que son compartidas entre los contratos Dron.sol y Parcela.sol</w:t>
       </w:r>
       <w:r>
         <w:t>, y que hereda del contrato ERC721, implementando la funcionalidad de este estándar para los tokens no fungibles asociados al dron y a la parcela</w:t>
@@ -2246,19 +2276,7 @@
         <w:t xml:space="preserve"> </w:t>
       </w:r>
       <w:r>
-        <w:t xml:space="preserve">con el frontend, </w:t>
-      </w:r>
-      <w:r>
-        <w:t>que</w:t>
-      </w:r>
-      <w:r>
-        <w:t xml:space="preserve"> envía las transacciones </w:t>
-      </w:r>
-      <w:r>
-        <w:t xml:space="preserve">hacia </w:t>
-      </w:r>
-      <w:r>
-        <w:t>la blockchain.</w:t>
+        <w:t>con el frontend, que envía las transacciones hacia la blockchain.</w:t>
       </w:r>
       <w:r>
         <w:br w:type="page"/>
@@ -2268,12 +2286,12 @@
       <w:pPr>
         <w:pStyle w:val="TituloApartado1"/>
       </w:pPr>
-      <w:bookmarkStart w:id="5" w:name="_Toc67302703"/>
+      <w:bookmarkStart w:id="4" w:name="_Toc67302703"/>
       <w:r>
         <w:lastRenderedPageBreak/>
         <w:t>Descripción del entorno de desarrollo</w:t>
       </w:r>
-      <w:bookmarkEnd w:id="5"/>
+      <w:bookmarkEnd w:id="4"/>
     </w:p>
     <w:p/>
     <w:p>
@@ -2485,12 +2503,12 @@
       <w:pPr>
         <w:pStyle w:val="TituloApartado1"/>
       </w:pPr>
-      <w:bookmarkStart w:id="6" w:name="_Toc67302704"/>
+      <w:bookmarkStart w:id="5" w:name="_Toc67302704"/>
       <w:r>
         <w:lastRenderedPageBreak/>
         <w:t>Instrucciones de despliegue</w:t>
       </w:r>
-      <w:bookmarkEnd w:id="6"/>
+      <w:bookmarkEnd w:id="5"/>
     </w:p>
     <w:p/>
     <w:p>
@@ -2809,7 +2827,7 @@
     <w:p>
       <w:r>
         <w:pict w14:anchorId="734806AE">
-          <v:shape id="_x0000_i1031" type="#_x0000_t75" style="width:411pt;height:255pt">
+          <v:shape id="_x0000_i1031" type="#_x0000_t75" style="width:410.5pt;height:255pt">
             <v:imagedata r:id="rId18" o:title="04 npm install"/>
           </v:shape>
         </w:pict>
@@ -2856,7 +2874,7 @@
     <w:p>
       <w:r>
         <w:pict w14:anchorId="51E97596">
-          <v:shape id="_x0000_i1032" type="#_x0000_t75" style="width:411pt;height:255pt">
+          <v:shape id="_x0000_i1032" type="#_x0000_t75" style="width:410.5pt;height:255pt">
             <v:imagedata r:id="rId19" o:title="05 run dev"/>
           </v:shape>
         </w:pict>
@@ -3290,11 +3308,11 @@
       <w:pPr>
         <w:pStyle w:val="TituloApartado1"/>
       </w:pPr>
-      <w:bookmarkStart w:id="7" w:name="_Toc67302705"/>
+      <w:bookmarkStart w:id="6" w:name="_Toc67302705"/>
       <w:r>
         <w:t>Testing de la solución</w:t>
       </w:r>
-      <w:bookmarkEnd w:id="7"/>
+      <w:bookmarkEnd w:id="6"/>
     </w:p>
     <w:p/>
     <w:p>
@@ -3443,7 +3461,21 @@
         <w:t xml:space="preserve"> Adicionalmente los contratos incluyen</w:t>
       </w:r>
       <w:r>
-        <w:t xml:space="preserve"> 11 validaciones de tipo require para </w:t>
+        <w:t xml:space="preserve"> 11 validaciones de tipo </w:t>
+      </w:r>
+      <w:r>
+        <w:t>“</w:t>
+      </w:r>
+      <w:proofErr w:type="spellStart"/>
+      <w:r>
+        <w:t>require</w:t>
+      </w:r>
+      <w:proofErr w:type="spellEnd"/>
+      <w:r>
+        <w:t>”</w:t>
+      </w:r>
+      <w:r>
+        <w:t xml:space="preserve"> para </w:t>
       </w:r>
       <w:r>
         <w:t>comprobar</w:t>
@@ -3472,7 +3504,7 @@
       </w:pPr>
       <w:r>
         <w:pict w14:anchorId="2BDB5B00">
-          <v:shape id="_x0000_i1038" type="#_x0000_t75" style="width:411pt;height:255pt">
+          <v:shape id="_x0000_i1038" type="#_x0000_t75" style="width:410.5pt;height:255pt">
             <v:imagedata r:id="rId26" o:title="01 resultados tests"/>
           </v:shape>
         </w:pict>
@@ -3486,22 +3518,41 @@
         </w:rPr>
       </w:pPr>
       <w:r>
-        <w:rPr>
-          <w:lang w:val="es-CO"/>
-        </w:rPr>
-        <w:t xml:space="preserve">Adicionalmente se </w:t>
-      </w:r>
-      <w:r>
-        <w:rPr>
-          <w:lang w:val="es-CO"/>
-        </w:rPr>
-        <w:t>ejecutó</w:t>
-      </w:r>
-      <w:r>
-        <w:rPr>
-          <w:lang w:val="es-CO"/>
-        </w:rPr>
-        <w:t xml:space="preserve"> la aplicación “Solidity Coverage” para medir el porcentaje de </w:t>
+        <w:t>Se empleo</w:t>
+      </w:r>
+      <w:r>
+        <w:rPr>
+          <w:lang w:val="es-CO"/>
+        </w:rPr>
+        <w:t xml:space="preserve"> la aplicación “</w:t>
+      </w:r>
+      <w:proofErr w:type="spellStart"/>
+      <w:r>
+        <w:rPr>
+          <w:lang w:val="es-CO"/>
+        </w:rPr>
+        <w:t>Solidity</w:t>
+      </w:r>
+      <w:proofErr w:type="spellEnd"/>
+      <w:r>
+        <w:rPr>
+          <w:lang w:val="es-CO"/>
+        </w:rPr>
+        <w:t xml:space="preserve"> </w:t>
+      </w:r>
+      <w:proofErr w:type="spellStart"/>
+      <w:r>
+        <w:rPr>
+          <w:lang w:val="es-CO"/>
+        </w:rPr>
+        <w:t>Coverage</w:t>
+      </w:r>
+      <w:proofErr w:type="spellEnd"/>
+      <w:r>
+        <w:rPr>
+          <w:lang w:val="es-CO"/>
+        </w:rPr>
+        <w:t xml:space="preserve">” para medir el porcentaje de </w:t>
       </w:r>
       <w:r>
         <w:rPr>
@@ -3711,7 +3762,7 @@
           <w:lang w:val="es-CO"/>
         </w:rPr>
       </w:pPr>
-      <w:bookmarkStart w:id="8" w:name="_Toc67302706"/>
+      <w:bookmarkStart w:id="7" w:name="_Toc67302706"/>
       <w:r>
         <w:rPr>
           <w:lang w:val="es-CO"/>
@@ -3719,7 +3770,7 @@
         <w:lastRenderedPageBreak/>
         <w:t>Manual de usuario</w:t>
       </w:r>
-      <w:bookmarkEnd w:id="8"/>
+      <w:bookmarkEnd w:id="7"/>
     </w:p>
     <w:p>
       <w:pPr>
@@ -4678,7 +4729,33 @@
         <w:rPr>
           <w:lang w:val="es-CO"/>
         </w:rPr>
-        <w:t>Lista de tokens no fungibles parcela creados.</w:t>
+        <w:t xml:space="preserve">Lista de </w:t>
+      </w:r>
+      <w:proofErr w:type="spellStart"/>
+      <w:r>
+        <w:rPr>
+          <w:lang w:val="es-CO"/>
+        </w:rPr>
+        <w:t>tokens</w:t>
+      </w:r>
+      <w:proofErr w:type="spellEnd"/>
+      <w:r>
+        <w:rPr>
+          <w:lang w:val="es-CO"/>
+        </w:rPr>
+        <w:t xml:space="preserve"> no fungibles </w:t>
+      </w:r>
+      <w:r>
+        <w:rPr>
+          <w:lang w:val="es-CO"/>
+        </w:rPr>
+        <w:t xml:space="preserve">de tipo </w:t>
+      </w:r>
+      <w:r>
+        <w:rPr>
+          <w:lang w:val="es-CO"/>
+        </w:rPr>
+        <w:t>parcela creados.</w:t>
       </w:r>
     </w:p>
     <w:p>
@@ -5163,6 +5240,8 @@
           <w:lang w:val="es-CO"/>
         </w:rPr>
       </w:pPr>
+      <w:bookmarkStart w:id="8" w:name="_GoBack"/>
+      <w:bookmarkEnd w:id="8"/>
     </w:p>
     <w:p>
       <w:pPr>
@@ -10978,566 +11057,6 @@
     </w:rPr>
   </w:style>
 </w:styles>
-</file>
-
-<file path=word/glossary/document.xml><?xml version="1.0" encoding="utf-8"?>
-<w:glossaryDocument xmlns:wpc="http://schemas.microsoft.com/office/word/2010/wordprocessingCanvas" xmlns:mc="http://schemas.openxmlformats.org/markup-compatibility/2006" xmlns:o="urn:schemas-microsoft-com:office:office" xmlns:r="http://schemas.openxmlformats.org/officeDocument/2006/relationships" xmlns:m="http://schemas.openxmlformats.org/officeDocument/2006/math" xmlns:v="urn:schemas-microsoft-com:vml" xmlns:wp14="http://schemas.microsoft.com/office/word/2010/wordprocessingDrawing" xmlns:wp="http://schemas.openxmlformats.org/drawingml/2006/wordprocessingDrawing" xmlns:w10="urn:schemas-microsoft-com:office:word" xmlns:w="http://schemas.openxmlformats.org/wordprocessingml/2006/main" xmlns:w14="http://schemas.microsoft.com/office/word/2010/wordml" xmlns:wpg="http://schemas.microsoft.com/office/word/2010/wordprocessingGroup" xmlns:wpi="http://schemas.microsoft.com/office/word/2010/wordprocessingInk" xmlns:wne="http://schemas.microsoft.com/office/word/2006/wordml" xmlns:wps="http://schemas.microsoft.com/office/word/2010/wordprocessingShape" mc:Ignorable="w14 wp14"/>
-</file>
-
-<file path=word/glossary/fontTable.xml><?xml version="1.0" encoding="utf-8"?>
-<w:fonts xmlns:mc="http://schemas.openxmlformats.org/markup-compatibility/2006" xmlns:r="http://schemas.openxmlformats.org/officeDocument/2006/relationships" xmlns:w="http://schemas.openxmlformats.org/wordprocessingml/2006/main" xmlns:w14="http://schemas.microsoft.com/office/word/2010/wordml" mc:Ignorable="w14">
-  <w:font w:name="Wingdings 3">
-    <w:panose1 w:val="05040102010807070707"/>
-    <w:charset w:val="02"/>
-    <w:family w:val="roman"/>
-    <w:pitch w:val="variable"/>
-    <w:sig w:usb0="00000000" w:usb1="10000000" w:usb2="00000000" w:usb3="00000000" w:csb0="80000000" w:csb1="00000000"/>
-  </w:font>
-  <w:font w:name="Times New Roman">
-    <w:panose1 w:val="02020603050405020304"/>
-    <w:charset w:val="00"/>
-    <w:family w:val="roman"/>
-    <w:pitch w:val="variable"/>
-    <w:sig w:usb0="E0002EFF" w:usb1="C000785B" w:usb2="00000009" w:usb3="00000000" w:csb0="000001FF" w:csb1="00000000"/>
-  </w:font>
-  <w:font w:name="Calibri">
-    <w:panose1 w:val="020F0502020204030204"/>
-    <w:charset w:val="00"/>
-    <w:family w:val="swiss"/>
-    <w:pitch w:val="variable"/>
-    <w:sig w:usb0="E0002AFF" w:usb1="C000247B" w:usb2="00000009" w:usb3="00000000" w:csb0="000001FF" w:csb1="00000000"/>
-  </w:font>
-  <w:font w:name="Wingdings">
-    <w:panose1 w:val="05000000000000000000"/>
-    <w:charset w:val="02"/>
-    <w:family w:val="auto"/>
-    <w:pitch w:val="variable"/>
-    <w:sig w:usb0="00000000" w:usb1="10000000" w:usb2="00000000" w:usb3="00000000" w:csb0="80000000" w:csb1="00000000"/>
-  </w:font>
-  <w:font w:name="UnitOT-Bold">
-    <w:panose1 w:val="00000000000000000000"/>
-    <w:charset w:val="00"/>
-    <w:family w:val="swiss"/>
-    <w:notTrueType/>
-    <w:pitch w:val="variable"/>
-    <w:sig w:usb0="800000EF" w:usb1="5000207B" w:usb2="00000028" w:usb3="00000000" w:csb0="00000001" w:csb1="00000000"/>
-  </w:font>
-  <w:font w:name="Symbol">
-    <w:panose1 w:val="05050102010706020507"/>
-    <w:charset w:val="02"/>
-    <w:family w:val="roman"/>
-    <w:pitch w:val="variable"/>
-    <w:sig w:usb0="00000000" w:usb1="10000000" w:usb2="00000000" w:usb3="00000000" w:csb0="80000000" w:csb1="00000000"/>
-  </w:font>
-  <w:font w:name="Georgia">
-    <w:panose1 w:val="02040502050405020303"/>
-    <w:charset w:val="00"/>
-    <w:family w:val="roman"/>
-    <w:pitch w:val="variable"/>
-    <w:sig w:usb0="00000287" w:usb1="00000000" w:usb2="00000000" w:usb3="00000000" w:csb0="0000009F" w:csb1="00000000"/>
-  </w:font>
-  <w:font w:name="Calibri Light">
-    <w:panose1 w:val="020F0302020204030204"/>
-    <w:charset w:val="00"/>
-    <w:family w:val="swiss"/>
-    <w:pitch w:val="variable"/>
-    <w:sig w:usb0="E0002AFF" w:usb1="C000247B" w:usb2="00000009" w:usb3="00000000" w:csb0="000001FF" w:csb1="00000000"/>
-  </w:font>
-  <w:font w:name="UnitOT-Light">
-    <w:altName w:val="Calibri"/>
-    <w:panose1 w:val="00000000000000000000"/>
-    <w:charset w:val="00"/>
-    <w:family w:val="swiss"/>
-    <w:notTrueType/>
-    <w:pitch w:val="variable"/>
-    <w:sig w:usb0="800000EF" w:usb1="5000207B" w:usb2="00000028" w:usb3="00000000" w:csb0="00000001" w:csb1="00000000"/>
-  </w:font>
-  <w:font w:name="Arial">
-    <w:panose1 w:val="020B0604020202020204"/>
-    <w:charset w:val="00"/>
-    <w:family w:val="swiss"/>
-    <w:pitch w:val="variable"/>
-    <w:sig w:usb0="E0002EFF" w:usb1="C000785B" w:usb2="00000009" w:usb3="00000000" w:csb0="000001FF" w:csb1="00000000"/>
-  </w:font>
-  <w:font w:name="UnitOT-Medi">
-    <w:altName w:val="Calibri"/>
-    <w:panose1 w:val="00000000000000000000"/>
-    <w:charset w:val="00"/>
-    <w:family w:val="swiss"/>
-    <w:notTrueType/>
-    <w:pitch w:val="variable"/>
-    <w:sig w:usb0="800000EF" w:usb1="5000207B" w:usb2="00000028" w:usb3="00000000" w:csb0="00000001" w:csb1="00000000"/>
-  </w:font>
-  <w:font w:name="Courier New">
-    <w:panose1 w:val="02070309020205020404"/>
-    <w:charset w:val="00"/>
-    <w:family w:val="modern"/>
-    <w:pitch w:val="fixed"/>
-    <w:sig w:usb0="E0002EFF" w:usb1="C0007843" w:usb2="00000009" w:usb3="00000000" w:csb0="000001FF" w:csb1="00000000"/>
-  </w:font>
-  <w:font w:name="Segoe UI">
-    <w:panose1 w:val="020B0502040204020203"/>
-    <w:charset w:val="00"/>
-    <w:family w:val="swiss"/>
-    <w:pitch w:val="variable"/>
-    <w:sig w:usb0="E4002EFF" w:usb1="C000E47F" w:usb2="00000009" w:usb3="00000000" w:csb0="000001FF" w:csb1="00000000"/>
-  </w:font>
-  <w:font w:name="Cambria">
-    <w:panose1 w:val="02040503050406030204"/>
-    <w:charset w:val="00"/>
-    <w:family w:val="roman"/>
-    <w:pitch w:val="variable"/>
-    <w:sig w:usb0="E00006FF" w:usb1="420024FF" w:usb2="02000000" w:usb3="00000000" w:csb0="0000019F" w:csb1="00000000"/>
-  </w:font>
-</w:fonts>
-</file>
-
-<file path=word/glossary/settings.xml><?xml version="1.0" encoding="utf-8"?>
-<w:settings xmlns:mc="http://schemas.openxmlformats.org/markup-compatibility/2006" xmlns:o="urn:schemas-microsoft-com:office:office" xmlns:r="http://schemas.openxmlformats.org/officeDocument/2006/relationships" xmlns:m="http://schemas.openxmlformats.org/officeDocument/2006/math" xmlns:v="urn:schemas-microsoft-com:vml" xmlns:w10="urn:schemas-microsoft-com:office:word" xmlns:w="http://schemas.openxmlformats.org/wordprocessingml/2006/main" xmlns:w14="http://schemas.microsoft.com/office/word/2010/wordml" xmlns:sl="http://schemas.openxmlformats.org/schemaLibrary/2006/main" mc:Ignorable="w14">
-  <w:view w:val="normal"/>
-  <w:defaultTabStop w:val="720"/>
-  <w:characterSpacingControl w:val="doNotCompress"/>
-  <w:compat>
-    <w:useFELayout/>
-    <w:compatSetting w:name="compatibilityMode" w:uri="http://schemas.microsoft.com/office/word" w:val="14"/>
-    <w:compatSetting w:name="overrideTableStyleFontSizeAndJustification" w:uri="http://schemas.microsoft.com/office/word" w:val="1"/>
-    <w:compatSetting w:name="enableOpenTypeFeatures" w:uri="http://schemas.microsoft.com/office/word" w:val="1"/>
-    <w:compatSetting w:name="doNotFlipMirrorIndents" w:uri="http://schemas.microsoft.com/office/word" w:val="1"/>
-  </w:compat>
-  <w:rsids>
-    <w:rsidRoot w:val="009A146D"/>
-    <w:rsid w:val="009A146D"/>
-    <w:rsid w:val="009D7636"/>
-  </w:rsids>
-  <m:mathPr>
-    <m:mathFont m:val="Cambria Math"/>
-    <m:brkBin m:val="before"/>
-    <m:brkBinSub m:val="--"/>
-    <m:smallFrac m:val="0"/>
-    <m:dispDef/>
-    <m:lMargin m:val="0"/>
-    <m:rMargin m:val="0"/>
-    <m:defJc m:val="centerGroup"/>
-    <m:wrapIndent m:val="1440"/>
-    <m:intLim m:val="subSup"/>
-    <m:naryLim m:val="undOvr"/>
-  </m:mathPr>
-  <w:themeFontLang w:val="en-US"/>
-  <w:clrSchemeMapping w:bg1="light1" w:t1="dark1" w:bg2="light2" w:t2="dark2" w:accent1="accent1" w:accent2="accent2" w:accent3="accent3" w:accent4="accent4" w:accent5="accent5" w:accent6="accent6" w:hyperlink="hyperlink" w:followedHyperlink="followedHyperlink"/>
-  <w:decimalSymbol w:val="."/>
-  <w:listSeparator w:val=","/>
-</w:settings>
-</file>
-
-<file path=word/glossary/styles.xml><?xml version="1.0" encoding="utf-8"?>
-<w:styles xmlns:mc="http://schemas.openxmlformats.org/markup-compatibility/2006" xmlns:r="http://schemas.openxmlformats.org/officeDocument/2006/relationships" xmlns:w="http://schemas.openxmlformats.org/wordprocessingml/2006/main" xmlns:w14="http://schemas.microsoft.com/office/word/2010/wordml" mc:Ignorable="w14">
-  <w:docDefaults>
-    <w:rPrDefault>
-      <w:rPr>
-        <w:rFonts w:asciiTheme="minorHAnsi" w:eastAsiaTheme="minorEastAsia" w:hAnsiTheme="minorHAnsi" w:cstheme="minorBidi"/>
-        <w:sz w:val="22"/>
-        <w:szCs w:val="22"/>
-        <w:lang w:val="en-US" w:eastAsia="en-US" w:bidi="ar-SA"/>
-      </w:rPr>
-    </w:rPrDefault>
-    <w:pPrDefault>
-      <w:pPr>
-        <w:spacing w:after="200" w:line="276" w:lineRule="auto"/>
-      </w:pPr>
-    </w:pPrDefault>
-  </w:docDefaults>
-  <w:latentStyles w:defLockedState="0" w:defUIPriority="99" w:defSemiHidden="1" w:defUnhideWhenUsed="1" w:defQFormat="0" w:count="267">
-    <w:lsdException w:name="Normal" w:semiHidden="0" w:uiPriority="0" w:unhideWhenUsed="0" w:qFormat="1"/>
-    <w:lsdException w:name="heading 1" w:semiHidden="0" w:uiPriority="9" w:unhideWhenUsed="0" w:qFormat="1"/>
-    <w:lsdException w:name="heading 2" w:uiPriority="9" w:qFormat="1"/>
-    <w:lsdException w:name="heading 3" w:uiPriority="9" w:qFormat="1"/>
-    <w:lsdException w:name="heading 4" w:uiPriority="9" w:qFormat="1"/>
-    <w:lsdException w:name="heading 5" w:uiPriority="9" w:qFormat="1"/>
-    <w:lsdException w:name="heading 6" w:uiPriority="9" w:qFormat="1"/>
-    <w:lsdException w:name="heading 7" w:uiPriority="9" w:qFormat="1"/>
-    <w:lsdException w:name="heading 8" w:uiPriority="9" w:qFormat="1"/>
-    <w:lsdException w:name="heading 9" w:uiPriority="9" w:qFormat="1"/>
-    <w:lsdException w:name="toc 1" w:uiPriority="39"/>
-    <w:lsdException w:name="toc 2" w:uiPriority="39"/>
-    <w:lsdException w:name="toc 3" w:uiPriority="39"/>
-    <w:lsdException w:name="toc 4" w:uiPriority="39"/>
-    <w:lsdException w:name="toc 5" w:uiPriority="39"/>
-    <w:lsdException w:name="toc 6" w:uiPriority="39"/>
-    <w:lsdException w:name="toc 7" w:uiPriority="39"/>
-    <w:lsdException w:name="toc 8" w:uiPriority="39"/>
-    <w:lsdException w:name="toc 9" w:uiPriority="39"/>
-    <w:lsdException w:name="caption" w:uiPriority="35" w:qFormat="1"/>
-    <w:lsdException w:name="Title" w:semiHidden="0" w:uiPriority="10" w:unhideWhenUsed="0" w:qFormat="1"/>
-    <w:lsdException w:name="Default Paragraph Font" w:uiPriority="1"/>
-    <w:lsdException w:name="Subtitle" w:semiHidden="0" w:uiPriority="11" w:unhideWhenUsed="0" w:qFormat="1"/>
-    <w:lsdException w:name="Strong" w:semiHidden="0" w:uiPriority="22" w:unhideWhenUsed="0" w:qFormat="1"/>
-    <w:lsdException w:name="Emphasis" w:semiHidden="0" w:uiPriority="20" w:unhideWhenUsed="0" w:qFormat="1"/>
-    <w:lsdException w:name="Table Grid" w:semiHidden="0" w:uiPriority="59" w:unhideWhenUsed="0"/>
-    <w:lsdException w:name="Placeholder Text" w:unhideWhenUsed="0"/>
-    <w:lsdException w:name="No Spacing" w:semiHidden="0" w:uiPriority="1" w:unhideWhenUsed="0" w:qFormat="1"/>
-    <w:lsdException w:name="Light Shading" w:semiHidden="0" w:uiPriority="60" w:unhideWhenUsed="0"/>
-    <w:lsdException w:name="Light List" w:semiHidden="0" w:uiPriority="61" w:unhideWhenUsed="0"/>
-    <w:lsdException w:name="Light Grid" w:semiHidden="0" w:uiPriority="62" w:unhideWhenUsed="0"/>
-    <w:lsdException w:name="Medium Shading 1" w:semiHidden="0" w:uiPriority="63" w:unhideWhenUsed="0"/>
-    <w:lsdException w:name="Medium Shading 2" w:semiHidden="0" w:uiPriority="64" w:unhideWhenUsed="0"/>
-    <w:lsdException w:name="Medium List 1" w:semiHidden="0" w:uiPriority="65" w:unhideWhenUsed="0"/>
-    <w:lsdException w:name="Medium List 2" w:semiHidden="0" w:uiPriority="66" w:unhideWhenUsed="0"/>
-    <w:lsdException w:name="Medium Grid 1" w:semiHidden="0" w:uiPriority="67" w:unhideWhenUsed="0"/>
-    <w:lsdException w:name="Medium Grid 2" w:semiHidden="0" w:uiPriority="68" w:unhideWhenUsed="0"/>
-    <w:lsdException w:name="Medium Grid 3" w:semiHidden="0" w:uiPriority="69" w:unhideWhenUsed="0"/>
-    <w:lsdException w:name="Dark List" w:semiHidden="0" w:uiPriority="70" w:unhideWhenUsed="0"/>
-    <w:lsdException w:name="Colorful Shading" w:semiHidden="0" w:uiPriority="71" w:unhideWhenUsed="0"/>
-    <w:lsdException w:name="Colorful List" w:semiHidden="0" w:uiPriority="72" w:unhideWhenUsed="0"/>
-    <w:lsdException w:name="Colorful Grid" w:semiHidden="0" w:uiPriority="73" w:unhideWhenUsed="0"/>
-    <w:lsdException w:name="Light Shading Accent 1" w:semiHidden="0" w:uiPriority="60" w:unhideWhenUsed="0"/>
-    <w:lsdException w:name="Light List Accent 1" w:semiHidden="0" w:uiPriority="61" w:unhideWhenUsed="0"/>
-    <w:lsdException w:name="Light Grid Accent 1" w:semiHidden="0" w:uiPriority="62" w:unhideWhenUsed="0"/>
-    <w:lsdException w:name="Medium Shading 1 Accent 1" w:semiHidden="0" w:uiPriority="63" w:unhideWhenUsed="0"/>
-    <w:lsdException w:name="Medium Shading 2 Accent 1" w:semiHidden="0" w:uiPriority="64" w:unhideWhenUsed="0"/>
-    <w:lsdException w:name="Medium List 1 Accent 1" w:semiHidden="0" w:uiPriority="65" w:unhideWhenUsed="0"/>
-    <w:lsdException w:name="Revision" w:unhideWhenUsed="0"/>
-    <w:lsdException w:name="List Paragraph" w:semiHidden="0" w:uiPriority="34" w:unhideWhenUsed="0" w:qFormat="1"/>
-    <w:lsdException w:name="Quote" w:semiHidden="0" w:uiPriority="29" w:unhideWhenUsed="0" w:qFormat="1"/>
-    <w:lsdException w:name="Intense Quote" w:semiHidden="0" w:uiPriority="30" w:unhideWhenUsed="0" w:qFormat="1"/>
-    <w:lsdException w:name="Medium List 2 Accent 1" w:semiHidden="0" w:uiPriority="66" w:unhideWhenUsed="0"/>
-    <w:lsdException w:name="Medium Grid 1 Accent 1" w:semiHidden="0" w:uiPriority="67" w:unhideWhenUsed="0"/>
-    <w:lsdException w:name="Medium Grid 2 Accent 1" w:semiHidden="0" w:uiPriority="68" w:unhideWhenUsed="0"/>
-    <w:lsdException w:name="Medium Grid 3 Accent 1" w:semiHidden="0" w:uiPriority="69" w:unhideWhenUsed="0"/>
-    <w:lsdException w:name="Dark List Accent 1" w:semiHidden="0" w:uiPriority="70" w:unhideWhenUsed="0"/>
-    <w:lsdException w:name="Colorful Shading Accent 1" w:semiHidden="0" w:uiPriority="71" w:unhideWhenUsed="0"/>
-    <w:lsdException w:name="Colorful List Accent 1" w:semiHidden="0" w:uiPriority="72" w:unhideWhenUsed="0"/>
-    <w:lsdException w:name="Colorful Grid Accent 1" w:semiHidden="0" w:uiPriority="73" w:unhideWhenUsed="0"/>
-    <w:lsdException w:name="Light Shading Accent 2" w:semiHidden="0" w:uiPriority="60" w:unhideWhenUsed="0"/>
-    <w:lsdException w:name="Light List Accent 2" w:semiHidden="0" w:uiPriority="61" w:unhideWhenUsed="0"/>
-    <w:lsdException w:name="Light Grid Accent 2" w:semiHidden="0" w:uiPriority="62" w:unhideWhenUsed="0"/>
-    <w:lsdException w:name="Medium Shading 1 Accent 2" w:semiHidden="0" w:uiPriority="63" w:unhideWhenUsed="0"/>
-    <w:lsdException w:name="Medium Shading 2 Accent 2" w:semiHidden="0" w:uiPriority="64" w:unhideWhenUsed="0"/>
-    <w:lsdException w:name="Medium List 1 Accent 2" w:semiHidden="0" w:uiPriority="65" w:unhideWhenUsed="0"/>
-    <w:lsdException w:name="Medium List 2 Accent 2" w:semiHidden="0" w:uiPriority="66" w:unhideWhenUsed="0"/>
-    <w:lsdException w:name="Medium Grid 1 Accent 2" w:semiHidden="0" w:uiPriority="67" w:unhideWhenUsed="0"/>
-    <w:lsdException w:name="Medium Grid 2 Accent 2" w:semiHidden="0" w:uiPriority="68" w:unhideWhenUsed="0"/>
-    <w:lsdException w:name="Medium Grid 3 Accent 2" w:semiHidden="0" w:uiPriority="69" w:unhideWhenUsed="0"/>
-    <w:lsdException w:name="Dark List Accent 2" w:semiHidden="0" w:uiPriority="70" w:unhideWhenUsed="0"/>
-    <w:lsdException w:name="Colorful Shading Accent 2" w:semiHidden="0" w:uiPriority="71" w:unhideWhenUsed="0"/>
-    <w:lsdException w:name="Colorful List Accent 2" w:semiHidden="0" w:uiPriority="72" w:unhideWhenUsed="0"/>
-    <w:lsdException w:name="Colorful Grid Accent 2" w:semiHidden="0" w:uiPriority="73" w:unhideWhenUsed="0"/>
-    <w:lsdException w:name="Light Shading Accent 3" w:semiHidden="0" w:uiPriority="60" w:unhideWhenUsed="0"/>
-    <w:lsdException w:name="Light List Accent 3" w:semiHidden="0" w:uiPriority="61" w:unhideWhenUsed="0"/>
-    <w:lsdException w:name="Light Grid Accent 3" w:semiHidden="0" w:uiPriority="62" w:unhideWhenUsed="0"/>
-    <w:lsdException w:name="Medium Shading 1 Accent 3" w:semiHidden="0" w:uiPriority="63" w:unhideWhenUsed="0"/>
-    <w:lsdException w:name="Medium Shading 2 Accent 3" w:semiHidden="0" w:uiPriority="64" w:unhideWhenUsed="0"/>
-    <w:lsdException w:name="Medium List 1 Accent 3" w:semiHidden="0" w:uiPriority="65" w:unhideWhenUsed="0"/>
-    <w:lsdException w:name="Medium List 2 Accent 3" w:semiHidden="0" w:uiPriority="66" w:unhideWhenUsed="0"/>
-    <w:lsdException w:name="Medium Grid 1 Accent 3" w:semiHidden="0" w:uiPriority="67" w:unhideWhenUsed="0"/>
-    <w:lsdException w:name="Medium Grid 2 Accent 3" w:semiHidden="0" w:uiPriority="68" w:unhideWhenUsed="0"/>
-    <w:lsdException w:name="Medium Grid 3 Accent 3" w:semiHidden="0" w:uiPriority="69" w:unhideWhenUsed="0"/>
-    <w:lsdException w:name="Dark List Accent 3" w:semiHidden="0" w:uiPriority="70" w:unhideWhenUsed="0"/>
-    <w:lsdException w:name="Colorful Shading Accent 3" w:semiHidden="0" w:uiPriority="71" w:unhideWhenUsed="0"/>
-    <w:lsdException w:name="Colorful List Accent 3" w:semiHidden="0" w:uiPriority="72" w:unhideWhenUsed="0"/>
-    <w:lsdException w:name="Colorful Grid Accent 3" w:semiHidden="0" w:uiPriority="73" w:unhideWhenUsed="0"/>
-    <w:lsdException w:name="Light Shading Accent 4" w:semiHidden="0" w:uiPriority="60" w:unhideWhenUsed="0"/>
-    <w:lsdException w:name="Light List Accent 4" w:semiHidden="0" w:uiPriority="61" w:unhideWhenUsed="0"/>
-    <w:lsdException w:name="Light Grid Accent 4" w:semiHidden="0" w:uiPriority="62" w:unhideWhenUsed="0"/>
-    <w:lsdException w:name="Medium Shading 1 Accent 4" w:semiHidden="0" w:uiPriority="63" w:unhideWhenUsed="0"/>
-    <w:lsdException w:name="Medium Shading 2 Accent 4" w:semiHidden="0" w:uiPriority="64" w:unhideWhenUsed="0"/>
-    <w:lsdException w:name="Medium List 1 Accent 4" w:semiHidden="0" w:uiPriority="65" w:unhideWhenUsed="0"/>
-    <w:lsdException w:name="Medium List 2 Accent 4" w:semiHidden="0" w:uiPriority="66" w:unhideWhenUsed="0"/>
-    <w:lsdException w:name="Medium Grid 1 Accent 4" w:semiHidden="0" w:uiPriority="67" w:unhideWhenUsed="0"/>
-    <w:lsdException w:name="Medium Grid 2 Accent 4" w:semiHidden="0" w:uiPriority="68" w:unhideWhenUsed="0"/>
-    <w:lsdException w:name="Medium Grid 3 Accent 4" w:semiHidden="0" w:uiPriority="69" w:unhideWhenUsed="0"/>
-    <w:lsdException w:name="Dark List Accent 4" w:semiHidden="0" w:uiPriority="70" w:unhideWhenUsed="0"/>
-    <w:lsdException w:name="Colorful Shading Accent 4" w:semiHidden="0" w:uiPriority="71" w:unhideWhenUsed="0"/>
-    <w:lsdException w:name="Colorful List Accent 4" w:semiHidden="0" w:uiPriority="72" w:unhideWhenUsed="0"/>
-    <w:lsdException w:name="Colorful Grid Accent 4" w:semiHidden="0" w:uiPriority="73" w:unhideWhenUsed="0"/>
-    <w:lsdException w:name="Light Shading Accent 5" w:semiHidden="0" w:uiPriority="60" w:unhideWhenUsed="0"/>
-    <w:lsdException w:name="Light List Accent 5" w:semiHidden="0" w:uiPriority="61" w:unhideWhenUsed="0"/>
-    <w:lsdException w:name="Light Grid Accent 5" w:semiHidden="0" w:uiPriority="62" w:unhideWhenUsed="0"/>
-    <w:lsdException w:name="Medium Shading 1 Accent 5" w:semiHidden="0" w:uiPriority="63" w:unhideWhenUsed="0"/>
-    <w:lsdException w:name="Medium Shading 2 Accent 5" w:semiHidden="0" w:uiPriority="64" w:unhideWhenUsed="0"/>
-    <w:lsdException w:name="Medium List 1 Accent 5" w:semiHidden="0" w:uiPriority="65" w:unhideWhenUsed="0"/>
-    <w:lsdException w:name="Medium List 2 Accent 5" w:semiHidden="0" w:uiPriority="66" w:unhideWhenUsed="0"/>
-    <w:lsdException w:name="Medium Grid 1 Accent 5" w:semiHidden="0" w:uiPriority="67" w:unhideWhenUsed="0"/>
-    <w:lsdException w:name="Medium Grid 2 Accent 5" w:semiHidden="0" w:uiPriority="68" w:unhideWhenUsed="0"/>
-    <w:lsdException w:name="Medium Grid 3 Accent 5" w:semiHidden="0" w:uiPriority="69" w:unhideWhenUsed="0"/>
-    <w:lsdException w:name="Dark List Accent 5" w:semiHidden="0" w:uiPriority="70" w:unhideWhenUsed="0"/>
-    <w:lsdException w:name="Colorful Shading Accent 5" w:semiHidden="0" w:uiPriority="71" w:unhideWhenUsed="0"/>
-    <w:lsdException w:name="Colorful List Accent 5" w:semiHidden="0" w:uiPriority="72" w:unhideWhenUsed="0"/>
-    <w:lsdException w:name="Colorful Grid Accent 5" w:semiHidden="0" w:uiPriority="73" w:unhideWhenUsed="0"/>
-    <w:lsdException w:name="Light Shading Accent 6" w:semiHidden="0" w:uiPriority="60" w:unhideWhenUsed="0"/>
-    <w:lsdException w:name="Light List Accent 6" w:semiHidden="0" w:uiPriority="61" w:unhideWhenUsed="0"/>
-    <w:lsdException w:name="Light Grid Accent 6" w:semiHidden="0" w:uiPriority="62" w:unhideWhenUsed="0"/>
-    <w:lsdException w:name="Medium Shading 1 Accent 6" w:semiHidden="0" w:uiPriority="63" w:unhideWhenUsed="0"/>
-    <w:lsdException w:name="Medium Shading 2 Accent 6" w:semiHidden="0" w:uiPriority="64" w:unhideWhenUsed="0"/>
-    <w:lsdException w:name="Medium List 1 Accent 6" w:semiHidden="0" w:uiPriority="65" w:unhideWhenUsed="0"/>
-    <w:lsdException w:name="Medium List 2 Accent 6" w:semiHidden="0" w:uiPriority="66" w:unhideWhenUsed="0"/>
-    <w:lsdException w:name="Medium Grid 1 Accent 6" w:semiHidden="0" w:uiPriority="67" w:unhideWhenUsed="0"/>
-    <w:lsdException w:name="Medium Grid 2 Accent 6" w:semiHidden="0" w:uiPriority="68" w:unhideWhenUsed="0"/>
-    <w:lsdException w:name="Medium Grid 3 Accent 6" w:semiHidden="0" w:uiPriority="69" w:unhideWhenUsed="0"/>
-    <w:lsdException w:name="Dark List Accent 6" w:semiHidden="0" w:uiPriority="70" w:unhideWhenUsed="0"/>
-    <w:lsdException w:name="Colorful Shading Accent 6" w:semiHidden="0" w:uiPriority="71" w:unhideWhenUsed="0"/>
-    <w:lsdException w:name="Colorful List Accent 6" w:semiHidden="0" w:uiPriority="72" w:unhideWhenUsed="0"/>
-    <w:lsdException w:name="Colorful Grid Accent 6" w:semiHidden="0" w:uiPriority="73" w:unhideWhenUsed="0"/>
-    <w:lsdException w:name="Subtle Emphasis" w:semiHidden="0" w:uiPriority="19" w:unhideWhenUsed="0" w:qFormat="1"/>
-    <w:lsdException w:name="Intense Emphasis" w:semiHidden="0" w:uiPriority="21" w:unhideWhenUsed="0" w:qFormat="1"/>
-    <w:lsdException w:name="Subtle Reference" w:semiHidden="0" w:uiPriority="31" w:unhideWhenUsed="0" w:qFormat="1"/>
-    <w:lsdException w:name="Intense Reference" w:semiHidden="0" w:uiPriority="32" w:unhideWhenUsed="0" w:qFormat="1"/>
-    <w:lsdException w:name="Book Title" w:semiHidden="0" w:uiPriority="33" w:unhideWhenUsed="0" w:qFormat="1"/>
-    <w:lsdException w:name="Bibliography" w:uiPriority="37"/>
-    <w:lsdException w:name="TOC Heading" w:uiPriority="39" w:qFormat="1"/>
-  </w:latentStyles>
-  <w:style w:type="paragraph" w:default="1" w:styleId="Normal">
-    <w:name w:val="Normal"/>
-    <w:qFormat/>
-  </w:style>
-  <w:style w:type="character" w:default="1" w:styleId="Fuentedeprrafopredeter">
-    <w:name w:val="Default Paragraph Font"/>
-    <w:uiPriority w:val="1"/>
-    <w:semiHidden/>
-    <w:unhideWhenUsed/>
-  </w:style>
-  <w:style w:type="table" w:default="1" w:styleId="Tablanormal">
-    <w:name w:val="Normal Table"/>
-    <w:uiPriority w:val="99"/>
-    <w:semiHidden/>
-    <w:unhideWhenUsed/>
-    <w:tblPr>
-      <w:tblInd w:w="0" w:type="dxa"/>
-      <w:tblCellMar>
-        <w:top w:w="0" w:type="dxa"/>
-        <w:left w:w="108" w:type="dxa"/>
-        <w:bottom w:w="0" w:type="dxa"/>
-        <w:right w:w="108" w:type="dxa"/>
-      </w:tblCellMar>
-    </w:tblPr>
-  </w:style>
-  <w:style w:type="numbering" w:default="1" w:styleId="Sinlista">
-    <w:name w:val="No List"/>
-    <w:uiPriority w:val="99"/>
-    <w:semiHidden/>
-    <w:unhideWhenUsed/>
-  </w:style>
-  <w:style w:type="paragraph" w:customStyle="1" w:styleId="6B7BFD1CB72D40808FF341F115BB4180">
-    <w:name w:val="6B7BFD1CB72D40808FF341F115BB4180"/>
-    <w:rsid w:val="009A146D"/>
-  </w:style>
-  <w:style w:type="paragraph" w:customStyle="1" w:styleId="59090897E53748F4B33DBCAEDC560721">
-    <w:name w:val="59090897E53748F4B33DBCAEDC560721"/>
-    <w:rsid w:val="009A146D"/>
-  </w:style>
-  <w:style w:type="paragraph" w:customStyle="1" w:styleId="EF40776586C14E738A4EB6B3FB8B1635">
-    <w:name w:val="EF40776586C14E738A4EB6B3FB8B1635"/>
-    <w:rsid w:val="009A146D"/>
-  </w:style>
-</w:styles>
-</file>
-
-<file path=word/glossary/stylesWithEffects.xml><?xml version="1.0" encoding="utf-8"?>
-<w:styles xmlns:wpc="http://schemas.microsoft.com/office/word/2010/wordprocessingCanvas" xmlns:mc="http://schemas.openxmlformats.org/markup-compatibility/2006" xmlns:o="urn:schemas-microsoft-com:office:office" xmlns:r="http://schemas.openxmlformats.org/officeDocument/2006/relationships" xmlns:m="http://schemas.openxmlformats.org/officeDocument/2006/math" xmlns:v="urn:schemas-microsoft-com:vml" xmlns:wp14="http://schemas.microsoft.com/office/word/2010/wordprocessingDrawing" xmlns:wp="http://schemas.openxmlformats.org/drawingml/2006/wordprocessingDrawing" xmlns:w10="urn:schemas-microsoft-com:office:word" xmlns:w="http://schemas.openxmlformats.org/wordprocessingml/2006/main" xmlns:w14="http://schemas.microsoft.com/office/word/2010/wordml" xmlns:wpg="http://schemas.microsoft.com/office/word/2010/wordprocessingGroup" xmlns:wpi="http://schemas.microsoft.com/office/word/2010/wordprocessingInk" xmlns:wne="http://schemas.microsoft.com/office/word/2006/wordml" xmlns:wps="http://schemas.microsoft.com/office/word/2010/wordprocessingShape" mc:Ignorable="w14 wp14">
-  <w:docDefaults>
-    <w:rPrDefault>
-      <w:rPr>
-        <w:rFonts w:asciiTheme="minorHAnsi" w:eastAsiaTheme="minorEastAsia" w:hAnsiTheme="minorHAnsi" w:cstheme="minorBidi"/>
-        <w:sz w:val="22"/>
-        <w:szCs w:val="22"/>
-        <w:lang w:val="en-US" w:eastAsia="en-US" w:bidi="ar-SA"/>
-      </w:rPr>
-    </w:rPrDefault>
-    <w:pPrDefault>
-      <w:pPr>
-        <w:spacing w:after="200" w:line="276" w:lineRule="auto"/>
-      </w:pPr>
-    </w:pPrDefault>
-  </w:docDefaults>
-  <w:latentStyles w:defLockedState="0" w:defUIPriority="99" w:defSemiHidden="1" w:defUnhideWhenUsed="1" w:defQFormat="0" w:count="267">
-    <w:lsdException w:name="Normal" w:semiHidden="0" w:uiPriority="0" w:unhideWhenUsed="0" w:qFormat="1"/>
-    <w:lsdException w:name="heading 1" w:semiHidden="0" w:uiPriority="9" w:unhideWhenUsed="0" w:qFormat="1"/>
-    <w:lsdException w:name="heading 2" w:uiPriority="9" w:qFormat="1"/>
-    <w:lsdException w:name="heading 3" w:uiPriority="9" w:qFormat="1"/>
-    <w:lsdException w:name="heading 4" w:uiPriority="9" w:qFormat="1"/>
-    <w:lsdException w:name="heading 5" w:uiPriority="9" w:qFormat="1"/>
-    <w:lsdException w:name="heading 6" w:uiPriority="9" w:qFormat="1"/>
-    <w:lsdException w:name="heading 7" w:uiPriority="9" w:qFormat="1"/>
-    <w:lsdException w:name="heading 8" w:uiPriority="9" w:qFormat="1"/>
-    <w:lsdException w:name="heading 9" w:uiPriority="9" w:qFormat="1"/>
-    <w:lsdException w:name="toc 1" w:uiPriority="39"/>
-    <w:lsdException w:name="toc 2" w:uiPriority="39"/>
-    <w:lsdException w:name="toc 3" w:uiPriority="39"/>
-    <w:lsdException w:name="toc 4" w:uiPriority="39"/>
-    <w:lsdException w:name="toc 5" w:uiPriority="39"/>
-    <w:lsdException w:name="toc 6" w:uiPriority="39"/>
-    <w:lsdException w:name="toc 7" w:uiPriority="39"/>
-    <w:lsdException w:name="toc 8" w:uiPriority="39"/>
-    <w:lsdException w:name="toc 9" w:uiPriority="39"/>
-    <w:lsdException w:name="caption" w:uiPriority="35" w:qFormat="1"/>
-    <w:lsdException w:name="Title" w:semiHidden="0" w:uiPriority="10" w:unhideWhenUsed="0" w:qFormat="1"/>
-    <w:lsdException w:name="Default Paragraph Font" w:uiPriority="1"/>
-    <w:lsdException w:name="Subtitle" w:semiHidden="0" w:uiPriority="11" w:unhideWhenUsed="0" w:qFormat="1"/>
-    <w:lsdException w:name="Strong" w:semiHidden="0" w:uiPriority="22" w:unhideWhenUsed="0" w:qFormat="1"/>
-    <w:lsdException w:name="Emphasis" w:semiHidden="0" w:uiPriority="20" w:unhideWhenUsed="0" w:qFormat="1"/>
-    <w:lsdException w:name="Table Grid" w:semiHidden="0" w:uiPriority="59" w:unhideWhenUsed="0"/>
-    <w:lsdException w:name="Placeholder Text" w:unhideWhenUsed="0"/>
-    <w:lsdException w:name="No Spacing" w:semiHidden="0" w:uiPriority="1" w:unhideWhenUsed="0" w:qFormat="1"/>
-    <w:lsdException w:name="Light Shading" w:semiHidden="0" w:uiPriority="60" w:unhideWhenUsed="0"/>
-    <w:lsdException w:name="Light List" w:semiHidden="0" w:uiPriority="61" w:unhideWhenUsed="0"/>
-    <w:lsdException w:name="Light Grid" w:semiHidden="0" w:uiPriority="62" w:unhideWhenUsed="0"/>
-    <w:lsdException w:name="Medium Shading 1" w:semiHidden="0" w:uiPriority="63" w:unhideWhenUsed="0"/>
-    <w:lsdException w:name="Medium Shading 2" w:semiHidden="0" w:uiPriority="64" w:unhideWhenUsed="0"/>
-    <w:lsdException w:name="Medium List 1" w:semiHidden="0" w:uiPriority="65" w:unhideWhenUsed="0"/>
-    <w:lsdException w:name="Medium List 2" w:semiHidden="0" w:uiPriority="66" w:unhideWhenUsed="0"/>
-    <w:lsdException w:name="Medium Grid 1" w:semiHidden="0" w:uiPriority="67" w:unhideWhenUsed="0"/>
-    <w:lsdException w:name="Medium Grid 2" w:semiHidden="0" w:uiPriority="68" w:unhideWhenUsed="0"/>
-    <w:lsdException w:name="Medium Grid 3" w:semiHidden="0" w:uiPriority="69" w:unhideWhenUsed="0"/>
-    <w:lsdException w:name="Dark List" w:semiHidden="0" w:uiPriority="70" w:unhideWhenUsed="0"/>
-    <w:lsdException w:name="Colorful Shading" w:semiHidden="0" w:uiPriority="71" w:unhideWhenUsed="0"/>
-    <w:lsdException w:name="Colorful List" w:semiHidden="0" w:uiPriority="72" w:unhideWhenUsed="0"/>
-    <w:lsdException w:name="Colorful Grid" w:semiHidden="0" w:uiPriority="73" w:unhideWhenUsed="0"/>
-    <w:lsdException w:name="Light Shading Accent 1" w:semiHidden="0" w:uiPriority="60" w:unhideWhenUsed="0"/>
-    <w:lsdException w:name="Light List Accent 1" w:semiHidden="0" w:uiPriority="61" w:unhideWhenUsed="0"/>
-    <w:lsdException w:name="Light Grid Accent 1" w:semiHidden="0" w:uiPriority="62" w:unhideWhenUsed="0"/>
-    <w:lsdException w:name="Medium Shading 1 Accent 1" w:semiHidden="0" w:uiPriority="63" w:unhideWhenUsed="0"/>
-    <w:lsdException w:name="Medium Shading 2 Accent 1" w:semiHidden="0" w:uiPriority="64" w:unhideWhenUsed="0"/>
-    <w:lsdException w:name="Medium List 1 Accent 1" w:semiHidden="0" w:uiPriority="65" w:unhideWhenUsed="0"/>
-    <w:lsdException w:name="Revision" w:unhideWhenUsed="0"/>
-    <w:lsdException w:name="List Paragraph" w:semiHidden="0" w:uiPriority="34" w:unhideWhenUsed="0" w:qFormat="1"/>
-    <w:lsdException w:name="Quote" w:semiHidden="0" w:uiPriority="29" w:unhideWhenUsed="0" w:qFormat="1"/>
-    <w:lsdException w:name="Intense Quote" w:semiHidden="0" w:uiPriority="30" w:unhideWhenUsed="0" w:qFormat="1"/>
-    <w:lsdException w:name="Medium List 2 Accent 1" w:semiHidden="0" w:uiPriority="66" w:unhideWhenUsed="0"/>
-    <w:lsdException w:name="Medium Grid 1 Accent 1" w:semiHidden="0" w:uiPriority="67" w:unhideWhenUsed="0"/>
-    <w:lsdException w:name="Medium Grid 2 Accent 1" w:semiHidden="0" w:uiPriority="68" w:unhideWhenUsed="0"/>
-    <w:lsdException w:name="Medium Grid 3 Accent 1" w:semiHidden="0" w:uiPriority="69" w:unhideWhenUsed="0"/>
-    <w:lsdException w:name="Dark List Accent 1" w:semiHidden="0" w:uiPriority="70" w:unhideWhenUsed="0"/>
-    <w:lsdException w:name="Colorful Shading Accent 1" w:semiHidden="0" w:uiPriority="71" w:unhideWhenUsed="0"/>
-    <w:lsdException w:name="Colorful List Accent 1" w:semiHidden="0" w:uiPriority="72" w:unhideWhenUsed="0"/>
-    <w:lsdException w:name="Colorful Grid Accent 1" w:semiHidden="0" w:uiPriority="73" w:unhideWhenUsed="0"/>
-    <w:lsdException w:name="Light Shading Accent 2" w:semiHidden="0" w:uiPriority="60" w:unhideWhenUsed="0"/>
-    <w:lsdException w:name="Light List Accent 2" w:semiHidden="0" w:uiPriority="61" w:unhideWhenUsed="0"/>
-    <w:lsdException w:name="Light Grid Accent 2" w:semiHidden="0" w:uiPriority="62" w:unhideWhenUsed="0"/>
-    <w:lsdException w:name="Medium Shading 1 Accent 2" w:semiHidden="0" w:uiPriority="63" w:unhideWhenUsed="0"/>
-    <w:lsdException w:name="Medium Shading 2 Accent 2" w:semiHidden="0" w:uiPriority="64" w:unhideWhenUsed="0"/>
-    <w:lsdException w:name="Medium List 1 Accent 2" w:semiHidden="0" w:uiPriority="65" w:unhideWhenUsed="0"/>
-    <w:lsdException w:name="Medium List 2 Accent 2" w:semiHidden="0" w:uiPriority="66" w:unhideWhenUsed="0"/>
-    <w:lsdException w:name="Medium Grid 1 Accent 2" w:semiHidden="0" w:uiPriority="67" w:unhideWhenUsed="0"/>
-    <w:lsdException w:name="Medium Grid 2 Accent 2" w:semiHidden="0" w:uiPriority="68" w:unhideWhenUsed="0"/>
-    <w:lsdException w:name="Medium Grid 3 Accent 2" w:semiHidden="0" w:uiPriority="69" w:unhideWhenUsed="0"/>
-    <w:lsdException w:name="Dark List Accent 2" w:semiHidden="0" w:uiPriority="70" w:unhideWhenUsed="0"/>
-    <w:lsdException w:name="Colorful Shading Accent 2" w:semiHidden="0" w:uiPriority="71" w:unhideWhenUsed="0"/>
-    <w:lsdException w:name="Colorful List Accent 2" w:semiHidden="0" w:uiPriority="72" w:unhideWhenUsed="0"/>
-    <w:lsdException w:name="Colorful Grid Accent 2" w:semiHidden="0" w:uiPriority="73" w:unhideWhenUsed="0"/>
-    <w:lsdException w:name="Light Shading Accent 3" w:semiHidden="0" w:uiPriority="60" w:unhideWhenUsed="0"/>
-    <w:lsdException w:name="Light List Accent 3" w:semiHidden="0" w:uiPriority="61" w:unhideWhenUsed="0"/>
-    <w:lsdException w:name="Light Grid Accent 3" w:semiHidden="0" w:uiPriority="62" w:unhideWhenUsed="0"/>
-    <w:lsdException w:name="Medium Shading 1 Accent 3" w:semiHidden="0" w:uiPriority="63" w:unhideWhenUsed="0"/>
-    <w:lsdException w:name="Medium Shading 2 Accent 3" w:semiHidden="0" w:uiPriority="64" w:unhideWhenUsed="0"/>
-    <w:lsdException w:name="Medium List 1 Accent 3" w:semiHidden="0" w:uiPriority="65" w:unhideWhenUsed="0"/>
-    <w:lsdException w:name="Medium List 2 Accent 3" w:semiHidden="0" w:uiPriority="66" w:unhideWhenUsed="0"/>
-    <w:lsdException w:name="Medium Grid 1 Accent 3" w:semiHidden="0" w:uiPriority="67" w:unhideWhenUsed="0"/>
-    <w:lsdException w:name="Medium Grid 2 Accent 3" w:semiHidden="0" w:uiPriority="68" w:unhideWhenUsed="0"/>
-    <w:lsdException w:name="Medium Grid 3 Accent 3" w:semiHidden="0" w:uiPriority="69" w:unhideWhenUsed="0"/>
-    <w:lsdException w:name="Dark List Accent 3" w:semiHidden="0" w:uiPriority="70" w:unhideWhenUsed="0"/>
-    <w:lsdException w:name="Colorful Shading Accent 3" w:semiHidden="0" w:uiPriority="71" w:unhideWhenUsed="0"/>
-    <w:lsdException w:name="Colorful List Accent 3" w:semiHidden="0" w:uiPriority="72" w:unhideWhenUsed="0"/>
-    <w:lsdException w:name="Colorful Grid Accent 3" w:semiHidden="0" w:uiPriority="73" w:unhideWhenUsed="0"/>
-    <w:lsdException w:name="Light Shading Accent 4" w:semiHidden="0" w:uiPriority="60" w:unhideWhenUsed="0"/>
-    <w:lsdException w:name="Light List Accent 4" w:semiHidden="0" w:uiPriority="61" w:unhideWhenUsed="0"/>
-    <w:lsdException w:name="Light Grid Accent 4" w:semiHidden="0" w:uiPriority="62" w:unhideWhenUsed="0"/>
-    <w:lsdException w:name="Medium Shading 1 Accent 4" w:semiHidden="0" w:uiPriority="63" w:unhideWhenUsed="0"/>
-    <w:lsdException w:name="Medium Shading 2 Accent 4" w:semiHidden="0" w:uiPriority="64" w:unhideWhenUsed="0"/>
-    <w:lsdException w:name="Medium List 1 Accent 4" w:semiHidden="0" w:uiPriority="65" w:unhideWhenUsed="0"/>
-    <w:lsdException w:name="Medium List 2 Accent 4" w:semiHidden="0" w:uiPriority="66" w:unhideWhenUsed="0"/>
-    <w:lsdException w:name="Medium Grid 1 Accent 4" w:semiHidden="0" w:uiPriority="67" w:unhideWhenUsed="0"/>
-    <w:lsdException w:name="Medium Grid 2 Accent 4" w:semiHidden="0" w:uiPriority="68" w:unhideWhenUsed="0"/>
-    <w:lsdException w:name="Medium Grid 3 Accent 4" w:semiHidden="0" w:uiPriority="69" w:unhideWhenUsed="0"/>
-    <w:lsdException w:name="Dark List Accent 4" w:semiHidden="0" w:uiPriority="70" w:unhideWhenUsed="0"/>
-    <w:lsdException w:name="Colorful Shading Accent 4" w:semiHidden="0" w:uiPriority="71" w:unhideWhenUsed="0"/>
-    <w:lsdException w:name="Colorful List Accent 4" w:semiHidden="0" w:uiPriority="72" w:unhideWhenUsed="0"/>
-    <w:lsdException w:name="Colorful Grid Accent 4" w:semiHidden="0" w:uiPriority="73" w:unhideWhenUsed="0"/>
-    <w:lsdException w:name="Light Shading Accent 5" w:semiHidden="0" w:uiPriority="60" w:unhideWhenUsed="0"/>
-    <w:lsdException w:name="Light List Accent 5" w:semiHidden="0" w:uiPriority="61" w:unhideWhenUsed="0"/>
-    <w:lsdException w:name="Light Grid Accent 5" w:semiHidden="0" w:uiPriority="62" w:unhideWhenUsed="0"/>
-    <w:lsdException w:name="Medium Shading 1 Accent 5" w:semiHidden="0" w:uiPriority="63" w:unhideWhenUsed="0"/>
-    <w:lsdException w:name="Medium Shading 2 Accent 5" w:semiHidden="0" w:uiPriority="64" w:unhideWhenUsed="0"/>
-    <w:lsdException w:name="Medium List 1 Accent 5" w:semiHidden="0" w:uiPriority="65" w:unhideWhenUsed="0"/>
-    <w:lsdException w:name="Medium List 2 Accent 5" w:semiHidden="0" w:uiPriority="66" w:unhideWhenUsed="0"/>
-    <w:lsdException w:name="Medium Grid 1 Accent 5" w:semiHidden="0" w:uiPriority="67" w:unhideWhenUsed="0"/>
-    <w:lsdException w:name="Medium Grid 2 Accent 5" w:semiHidden="0" w:uiPriority="68" w:unhideWhenUsed="0"/>
-    <w:lsdException w:name="Medium Grid 3 Accent 5" w:semiHidden="0" w:uiPriority="69" w:unhideWhenUsed="0"/>
-    <w:lsdException w:name="Dark List Accent 5" w:semiHidden="0" w:uiPriority="70" w:unhideWhenUsed="0"/>
-    <w:lsdException w:name="Colorful Shading Accent 5" w:semiHidden="0" w:uiPriority="71" w:unhideWhenUsed="0"/>
-    <w:lsdException w:name="Colorful List Accent 5" w:semiHidden="0" w:uiPriority="72" w:unhideWhenUsed="0"/>
-    <w:lsdException w:name="Colorful Grid Accent 5" w:semiHidden="0" w:uiPriority="73" w:unhideWhenUsed="0"/>
-    <w:lsdException w:name="Light Shading Accent 6" w:semiHidden="0" w:uiPriority="60" w:unhideWhenUsed="0"/>
-    <w:lsdException w:name="Light List Accent 6" w:semiHidden="0" w:uiPriority="61" w:unhideWhenUsed="0"/>
-    <w:lsdException w:name="Light Grid Accent 6" w:semiHidden="0" w:uiPriority="62" w:unhideWhenUsed="0"/>
-    <w:lsdException w:name="Medium Shading 1 Accent 6" w:semiHidden="0" w:uiPriority="63" w:unhideWhenUsed="0"/>
-    <w:lsdException w:name="Medium Shading 2 Accent 6" w:semiHidden="0" w:uiPriority="64" w:unhideWhenUsed="0"/>
-    <w:lsdException w:name="Medium List 1 Accent 6" w:semiHidden="0" w:uiPriority="65" w:unhideWhenUsed="0"/>
-    <w:lsdException w:name="Medium List 2 Accent 6" w:semiHidden="0" w:uiPriority="66" w:unhideWhenUsed="0"/>
-    <w:lsdException w:name="Medium Grid 1 Accent 6" w:semiHidden="0" w:uiPriority="67" w:unhideWhenUsed="0"/>
-    <w:lsdException w:name="Medium Grid 2 Accent 6" w:semiHidden="0" w:uiPriority="68" w:unhideWhenUsed="0"/>
-    <w:lsdException w:name="Medium Grid 3 Accent 6" w:semiHidden="0" w:uiPriority="69" w:unhideWhenUsed="0"/>
-    <w:lsdException w:name="Dark List Accent 6" w:semiHidden="0" w:uiPriority="70" w:unhideWhenUsed="0"/>
-    <w:lsdException w:name="Colorful Shading Accent 6" w:semiHidden="0" w:uiPriority="71" w:unhideWhenUsed="0"/>
-    <w:lsdException w:name="Colorful List Accent 6" w:semiHidden="0" w:uiPriority="72" w:unhideWhenUsed="0"/>
-    <w:lsdException w:name="Colorful Grid Accent 6" w:semiHidden="0" w:uiPriority="73" w:unhideWhenUsed="0"/>
-    <w:lsdException w:name="Subtle Emphasis" w:semiHidden="0" w:uiPriority="19" w:unhideWhenUsed="0" w:qFormat="1"/>
-    <w:lsdException w:name="Intense Emphasis" w:semiHidden="0" w:uiPriority="21" w:unhideWhenUsed="0" w:qFormat="1"/>
-    <w:lsdException w:name="Subtle Reference" w:semiHidden="0" w:uiPriority="31" w:unhideWhenUsed="0" w:qFormat="1"/>
-    <w:lsdException w:name="Intense Reference" w:semiHidden="0" w:uiPriority="32" w:unhideWhenUsed="0" w:qFormat="1"/>
-    <w:lsdException w:name="Book Title" w:semiHidden="0" w:uiPriority="33" w:unhideWhenUsed="0" w:qFormat="1"/>
-    <w:lsdException w:name="Bibliography" w:uiPriority="37"/>
-    <w:lsdException w:name="TOC Heading" w:uiPriority="39" w:qFormat="1"/>
-  </w:latentStyles>
-  <w:style w:type="paragraph" w:default="1" w:styleId="Normal">
-    <w:name w:val="Normal"/>
-    <w:qFormat/>
-  </w:style>
-  <w:style w:type="character" w:default="1" w:styleId="Fuentedeprrafopredeter">
-    <w:name w:val="Default Paragraph Font"/>
-    <w:uiPriority w:val="1"/>
-    <w:semiHidden/>
-    <w:unhideWhenUsed/>
-  </w:style>
-  <w:style w:type="table" w:default="1" w:styleId="Tablanormal">
-    <w:name w:val="Normal Table"/>
-    <w:uiPriority w:val="99"/>
-    <w:semiHidden/>
-    <w:unhideWhenUsed/>
-    <w:tblPr>
-      <w:tblInd w:w="0" w:type="dxa"/>
-      <w:tblCellMar>
-        <w:top w:w="0" w:type="dxa"/>
-        <w:left w:w="108" w:type="dxa"/>
-        <w:bottom w:w="0" w:type="dxa"/>
-        <w:right w:w="108" w:type="dxa"/>
-      </w:tblCellMar>
-    </w:tblPr>
-  </w:style>
-  <w:style w:type="numbering" w:default="1" w:styleId="Sinlista">
-    <w:name w:val="No List"/>
-    <w:uiPriority w:val="99"/>
-    <w:semiHidden/>
-    <w:unhideWhenUsed/>
-  </w:style>
-  <w:style w:type="paragraph" w:customStyle="1" w:styleId="6B7BFD1CB72D40808FF341F115BB4180">
-    <w:name w:val="6B7BFD1CB72D40808FF341F115BB4180"/>
-    <w:rsid w:val="009A146D"/>
-  </w:style>
-  <w:style w:type="paragraph" w:customStyle="1" w:styleId="59090897E53748F4B33DBCAEDC560721">
-    <w:name w:val="59090897E53748F4B33DBCAEDC560721"/>
-    <w:rsid w:val="009A146D"/>
-  </w:style>
-  <w:style w:type="paragraph" w:customStyle="1" w:styleId="EF40776586C14E738A4EB6B3FB8B1635">
-    <w:name w:val="EF40776586C14E738A4EB6B3FB8B1635"/>
-    <w:rsid w:val="009A146D"/>
-  </w:style>
-</w:styles>
-</file>
-
-<file path=word/glossary/webSettings.xml><?xml version="1.0" encoding="utf-8"?>
-<w:webSettings xmlns:mc="http://schemas.openxmlformats.org/markup-compatibility/2006" xmlns:r="http://schemas.openxmlformats.org/officeDocument/2006/relationships" xmlns:w="http://schemas.openxmlformats.org/wordprocessingml/2006/main" xmlns:w14="http://schemas.microsoft.com/office/word/2010/wordml" mc:Ignorable="w14">
-  <w:optimizeForBrowser/>
-  <w:allowPNG/>
-</w:webSettings>
 </file>
 
 <file path=word/theme/theme1.xml><?xml version="1.0" encoding="utf-8"?>
@@ -11795,7 +11314,7 @@
   <a:extraClrSchemeLst/>
   <a:extLst>
     <a:ext uri="{05A4C25C-085E-4340-85A3-A5531E510DB2}">
-      <thm15:themeFamily xmlns="" xmlns:thm15="http://schemas.microsoft.com/office/thememl/2012/main" name="Office Theme" id="{62F939B6-93AF-4DB8-9C6B-D6C7DFDC589F}" vid="{4A3C46E8-61CC-4603-A589-7422A47A8E4A}"/>
+      <thm15:themeFamily xmlns:thm15="http://schemas.microsoft.com/office/thememl/2012/main" xmlns="" name="Office Theme" id="{62F939B6-93AF-4DB8-9C6B-D6C7DFDC589F}" vid="{4A3C46E8-61CC-4603-A589-7422A47A8E4A}"/>
     </a:ext>
   </a:extLst>
 </a:theme>
@@ -11806,7 +11325,7 @@
 </file>
 
 <file path=customXml/itemProps1.xml><?xml version="1.0" encoding="utf-8"?>
-<ds:datastoreItem xmlns:ds="http://schemas.openxmlformats.org/officeDocument/2006/customXml" ds:itemID="{F534C318-E5FC-4B93-930E-095E0A0BE499}">
+<ds:datastoreItem xmlns:ds="http://schemas.openxmlformats.org/officeDocument/2006/customXml" ds:itemID="{6B653139-0E75-4C43-B393-ADB3E02055DD}">
   <ds:schemaRefs>
     <ds:schemaRef ds:uri="http://schemas.openxmlformats.org/officeDocument/2006/bibliography"/>
   </ds:schemaRefs>

</xml_diff>